<commit_message>
Second fix of Use Cases
</commit_message>
<xml_diff>
--- a/UseCases/CreateMovieUseCase.docx
+++ b/UseCases/CreateMovieUseCase.docx
@@ -330,7 +330,28 @@
               <w:rPr>
                 <w:lang w:val="en-US"/>
               </w:rPr>
-              <w:t xml:space="preserve">1. </w:t>
+              <w:t>1. The user chooses to create a movie</w:t>
+            </w:r>
+          </w:p>
+          <w:p>
+            <w:pPr>
+              <w:jc w:val="both"/>
+              <w:cnfStyle w:val="000000000000" w:firstRow="0" w:lastRow="0" w:firstColumn="0" w:lastColumn="0" w:oddVBand="0" w:evenVBand="0" w:oddHBand="0" w:evenHBand="0" w:firstRowFirstColumn="0" w:firstRowLastColumn="0" w:lastRowFirstColumn="0" w:lastRowLastColumn="0"/>
+              <w:rPr>
+                <w:lang w:val="en-US"/>
+              </w:rPr>
+            </w:pPr>
+            <w:r>
+              <w:rPr>
+                <w:lang w:val="en-US"/>
+              </w:rPr>
+              <w:t>2</w:t>
+            </w:r>
+            <w:r>
+              <w:rPr>
+                <w:lang w:val="en-US"/>
+              </w:rPr>
+              <w:t xml:space="preserve">. </w:t>
             </w:r>
             <w:r>
               <w:rPr>
@@ -350,7 +371,13 @@
               <w:rPr>
                 <w:lang w:val="en-US"/>
               </w:rPr>
-              <w:t xml:space="preserve">2. </w:t>
+              <w:t>3</w:t>
+            </w:r>
+            <w:r>
+              <w:rPr>
+                <w:lang w:val="en-US"/>
+              </w:rPr>
+              <w:t xml:space="preserve">. </w:t>
             </w:r>
             <w:r>
               <w:rPr>
@@ -376,7 +403,13 @@
               <w:rPr>
                 <w:lang w:val="en-US"/>
               </w:rPr>
-              <w:t>3. Movie is created with specified data</w:t>
+              <w:t>4</w:t>
+            </w:r>
+            <w:r>
+              <w:rPr>
+                <w:lang w:val="en-US"/>
+              </w:rPr>
+              <w:t>. Movie is created with specified data</w:t>
             </w:r>
           </w:p>
           <w:p>
@@ -390,7 +423,7 @@
               <w:rPr>
                 <w:lang w:val="en-US"/>
               </w:rPr>
-              <w:t>4</w:t>
+              <w:t>5</w:t>
             </w:r>
             <w:r>
               <w:rPr>
@@ -440,7 +473,7 @@
               <w:rPr>
                 <w:lang w:val="en-US"/>
               </w:rPr>
-              <w:t>2</w:t>
+              <w:t>3</w:t>
             </w:r>
             <w:r>
               <w:rPr>
@@ -497,7 +530,13 @@
               <w:rPr>
                 <w:lang w:val="en-US"/>
               </w:rPr>
-              <w:t xml:space="preserve">2b </w:t>
+              <w:t>3</w:t>
+            </w:r>
+            <w:r>
+              <w:rPr>
+                <w:lang w:val="en-US"/>
+              </w:rPr>
+              <w:t xml:space="preserve">b </w:t>
             </w:r>
             <w:r>
               <w:rPr>
@@ -509,13 +548,7 @@
               <w:rPr>
                 <w:lang w:val="en-US"/>
               </w:rPr>
-              <w:t>inputs</w:t>
-            </w:r>
-            <w:r>
-              <w:rPr>
-                <w:lang w:val="en-US"/>
-              </w:rPr>
-              <w:t xml:space="preserve"> a year of creation that is further than the current year</w:t>
+              <w:t>inputs a year of creation that is further than the current year</w:t>
             </w:r>
           </w:p>
           <w:p>
@@ -548,7 +581,13 @@
               <w:rPr>
                 <w:lang w:val="en-US"/>
               </w:rPr>
-              <w:t>2c The user inputs the wrong format of the release date</w:t>
+              <w:t>3</w:t>
+            </w:r>
+            <w:r>
+              <w:rPr>
+                <w:lang w:val="en-US"/>
+              </w:rPr>
+              <w:t>c The user inputs the wrong format of the release date</w:t>
             </w:r>
           </w:p>
           <w:p>
@@ -567,13 +606,7 @@
               <w:rPr>
                 <w:lang w:val="en-US"/>
               </w:rPr>
-              <w:t>The system displays an error message “</w:t>
-            </w:r>
-            <w:r>
-              <w:rPr>
-                <w:lang w:val="en-US"/>
-              </w:rPr>
-              <w:t xml:space="preserve">In the release date please enter first the day, then </w:t>
+              <w:t xml:space="preserve">The system displays an error message “In the release date please enter first the day, then </w:t>
             </w:r>
             <w:r>
               <w:rPr>
@@ -611,7 +644,13 @@
               <w:rPr>
                 <w:lang w:val="en-US"/>
               </w:rPr>
-              <w:t xml:space="preserve">2d The user inputs the release date </w:t>
+              <w:t>3</w:t>
+            </w:r>
+            <w:r>
+              <w:rPr>
+                <w:lang w:val="en-US"/>
+              </w:rPr>
+              <w:t xml:space="preserve">d The user inputs the release date </w:t>
             </w:r>
             <w:proofErr w:type="spellStart"/>
             <w:r>
@@ -644,13 +683,7 @@
               <w:rPr>
                 <w:lang w:val="en-US"/>
               </w:rPr>
-              <w:t>The system displays an error message “</w:t>
-            </w:r>
-            <w:r>
-              <w:rPr>
-                <w:lang w:val="en-US"/>
-              </w:rPr>
-              <w:t>The release day can’t be in the past”</w:t>
+              <w:t>The system displays an error message “The release day can’t be in the past”</w:t>
             </w:r>
           </w:p>
           <w:p>
@@ -664,7 +697,13 @@
               <w:rPr>
                 <w:lang w:val="en-US"/>
               </w:rPr>
-              <w:t xml:space="preserve">2f The </w:t>
+              <w:t>3</w:t>
+            </w:r>
+            <w:r>
+              <w:rPr>
+                <w:lang w:val="en-US"/>
+              </w:rPr>
+              <w:t xml:space="preserve">f The </w:t>
             </w:r>
             <w:r>
               <w:rPr>
@@ -695,13 +734,7 @@
               <w:rPr>
                 <w:lang w:val="en-US"/>
               </w:rPr>
-              <w:t>The system displays an error message “</w:t>
-            </w:r>
-            <w:r>
-              <w:rPr>
-                <w:lang w:val="en-US"/>
-              </w:rPr>
-              <w:t>The price field should be a positive number”</w:t>
+              <w:t>The system displays an error message “The price field should be a positive number”</w:t>
             </w:r>
           </w:p>
           <w:p>
@@ -715,7 +748,13 @@
               <w:rPr>
                 <w:lang w:val="en-US"/>
               </w:rPr>
-              <w:t>3a</w:t>
+              <w:t>4</w:t>
+            </w:r>
+            <w:r>
+              <w:rPr>
+                <w:lang w:val="en-US"/>
+              </w:rPr>
+              <w:t>a</w:t>
             </w:r>
             <w:r>
               <w:rPr>
@@ -758,7 +797,27 @@
               <w:rPr>
                 <w:lang w:val="en-US"/>
               </w:rPr>
-              <w:t>“You</w:t>
+              <w:t>“You can’t create a movie with the same title”</w:t>
+            </w:r>
+          </w:p>
+          <w:p>
+            <w:pPr>
+              <w:cnfStyle w:val="000000100000" w:firstRow="0" w:lastRow="0" w:firstColumn="0" w:lastColumn="0" w:oddVBand="0" w:evenVBand="0" w:oddHBand="1" w:evenHBand="0" w:firstRowFirstColumn="0" w:firstRowLastColumn="0" w:lastRowFirstColumn="0" w:lastRowLastColumn="0"/>
+              <w:rPr>
+                <w:lang w:val="en-US"/>
+              </w:rPr>
+            </w:pPr>
+            <w:r>
+              <w:rPr>
+                <w:lang w:val="en-US"/>
+              </w:rPr>
+              <w:t>4</w:t>
+            </w:r>
+            <w:r>
+              <w:rPr>
+                <w:lang w:val="en-US"/>
+              </w:rPr>
+              <w:t>b</w:t>
             </w:r>
             <w:bookmarkStart w:id="0" w:name="_GoBack"/>
             <w:bookmarkEnd w:id="0"/>
@@ -766,39 +825,13 @@
               <w:rPr>
                 <w:lang w:val="en-US"/>
               </w:rPr>
-              <w:t xml:space="preserve"> can’t create a movie with the same title”</w:t>
-            </w:r>
-          </w:p>
-          <w:p>
-            <w:pPr>
-              <w:cnfStyle w:val="000000100000" w:firstRow="0" w:lastRow="0" w:firstColumn="0" w:lastColumn="0" w:oddVBand="0" w:evenVBand="0" w:oddHBand="1" w:evenHBand="0" w:firstRowFirstColumn="0" w:firstRowLastColumn="0" w:lastRowFirstColumn="0" w:lastRowLastColumn="0"/>
-              <w:rPr>
-                <w:lang w:val="en-US"/>
-              </w:rPr>
-            </w:pPr>
-            <w:r>
-              <w:rPr>
-                <w:lang w:val="en-US"/>
-              </w:rPr>
-              <w:t>3a</w:t>
-            </w:r>
-            <w:r>
-              <w:rPr>
-                <w:lang w:val="en-US"/>
-              </w:rPr>
               <w:t xml:space="preserve">.Movie with the same </w:t>
             </w:r>
             <w:r>
               <w:rPr>
                 <w:lang w:val="en-US"/>
               </w:rPr>
-              <w:t>description</w:t>
-            </w:r>
-            <w:r>
-              <w:rPr>
-                <w:lang w:val="en-US"/>
-              </w:rPr>
-              <w:t xml:space="preserve"> is already created</w:t>
+              <w:t>description is already created</w:t>
             </w:r>
           </w:p>
           <w:p>

</xml_diff>